<commit_message>
design of project changed, technical documentation finished
</commit_message>
<xml_diff>
--- a/Docu Hamming Code.docx
+++ b/Docu Hamming Code.docx
@@ -46,18 +46,25 @@
       </w:r>
       <w:proofErr w:type="spellEnd"/>
       <w:r>
-        <w:t xml:space="preserve"> Code zu erstellen muss zunächst die der Frame </w:t>
-      </w:r>
-      <w:r>
-        <w:t>"</w:t>
-      </w:r>
-      <w:proofErr w:type="spellStart"/>
-      <w:r>
-        <w:t>Initalize</w:t>
-      </w:r>
-      <w:proofErr w:type="spellEnd"/>
-      <w:r>
-        <w:t xml:space="preserve"> </w:t>
+        <w:t>-</w:t>
+      </w:r>
+      <w:r>
+        <w:t>Code zu erstellen</w:t>
+      </w:r>
+      <w:r>
+        <w:t>,</w:t>
+      </w:r>
+      <w:r>
+        <w:t xml:space="preserve"> muss zunächst der Frame </w:t>
+      </w:r>
+      <w:r>
+        <w:t>"Init</w:t>
+      </w:r>
+      <w:r>
+        <w:t>i</w:t>
+      </w:r>
+      <w:r>
+        <w:t xml:space="preserve">alize </w:t>
       </w:r>
       <w:proofErr w:type="spellStart"/>
       <w:r>
@@ -285,7 +292,15 @@
         <w:t xml:space="preserve"> </w:t>
       </w:r>
       <w:r>
-        <w:t>eine Wahrscheinlichkeit anzugeben, mit welcher Fehler erzeugt werden. Die Wahrscheinlichkeit muss zwischen 0 und 1 liegen(sprich zwischen 0% und 100%). Des Weiteren müssen Werte wie 0.xx immer durch einen Punkt und nicht durch ein Komma getrennt werden.</w:t>
+        <w:t xml:space="preserve">eine Wahrscheinlichkeit anzugeben, mit </w:t>
+      </w:r>
+      <w:proofErr w:type="gramStart"/>
+      <w:r>
+        <w:t>welcher Fehler</w:t>
+      </w:r>
+      <w:proofErr w:type="gramEnd"/>
+      <w:r>
+        <w:t xml:space="preserve"> erzeugt werden. Die Wahrscheinlichkeit muss zwischen 0 und 1 liegen(sprich zwischen 0% und 100%). Des Weiteren müssen Werte wie 0.xx immer durch einen Punkt und nicht durch ein Komma getrennt werden.</w:t>
       </w:r>
     </w:p>
     <w:p>

</xml_diff>